<commit_message>
#22 - Documento do modelo de caso de uso ajustado
</commit_message>
<xml_diff>
--- a/Documentos-OpenUp-Twitch/Eco-03-Twitch-Modelo-de-Caso-de-Uso.docx
+++ b/Documentos-OpenUp-Twitch/Eco-03-Twitch-Modelo-de-Caso-de-Uso.docx
@@ -135,16 +135,20 @@
         <w:rPr>
           <w:lang w:val="pt-BR"/>
         </w:rPr>
-        <w:t xml:space="preserve">Sistema de </w:t>
-      </w:r>
-      <w:proofErr w:type="spellStart"/>
+        <w:t>Sistema de Strea</w:t>
+      </w:r>
       <w:r>
         <w:rPr>
           <w:lang w:val="pt-BR"/>
         </w:rPr>
-        <w:t>Streammin</w:t>
-      </w:r>
-      <w:proofErr w:type="spellEnd"/>
+        <w:t>min</w:t>
+      </w:r>
+      <w:r>
+        <w:rPr>
+          <w:lang w:val="pt-BR"/>
+        </w:rPr>
+        <w:t>g</w:t>
+      </w:r>
       <w:r>
         <w:rPr>
           <w:lang w:val="pt-BR"/>
@@ -166,15 +170,11 @@
         <w:keepNext/>
       </w:pPr>
       <w:r>
-        <w:rPr>
-          <w:noProof/>
-          <w:lang w:val="pt-BR" w:eastAsia="pt-BR"/>
-        </w:rPr>
         <w:drawing>
-          <wp:inline distT="0" distB="0" distL="0" distR="0" wp14:anchorId="43F798E5" wp14:editId="0CB1594B">
-            <wp:extent cx="4800476" cy="5100506"/>
-            <wp:effectExtent l="0" t="0" r="635" b="5080"/>
-            <wp:docPr id="2" name="Imagem 2"/>
+          <wp:inline distT="0" distB="0" distL="0" distR="0" wp14:anchorId="182EA0B9" wp14:editId="168CE3C2">
+            <wp:extent cx="5612130" cy="5253990"/>
+            <wp:effectExtent l="0" t="0" r="7620" b="3810"/>
+            <wp:docPr id="1" name="Imagem 1"/>
             <wp:cNvGraphicFramePr>
               <a:graphicFrameLocks xmlns:a="http://schemas.openxmlformats.org/drawingml/2006/main" noChangeAspect="1"/>
             </wp:cNvGraphicFramePr>
@@ -182,17 +182,11 @@
               <a:graphicData uri="http://schemas.openxmlformats.org/drawingml/2006/picture">
                 <pic:pic xmlns:pic="http://schemas.openxmlformats.org/drawingml/2006/picture">
                   <pic:nvPicPr>
-                    <pic:cNvPr id="0" name="Twitch-Eco.png"/>
+                    <pic:cNvPr id="0" name=""/>
                     <pic:cNvPicPr/>
                   </pic:nvPicPr>
                   <pic:blipFill>
-                    <a:blip r:embed="rId8">
-                      <a:extLst>
-                        <a:ext uri="{28A0092B-C50C-407E-A947-70E740481C1C}">
-                          <a14:useLocalDpi xmlns:a14="http://schemas.microsoft.com/office/drawing/2010/main" val="0"/>
-                        </a:ext>
-                      </a:extLst>
-                    </a:blip>
+                    <a:blip r:embed="rId8"/>
                     <a:stretch>
                       <a:fillRect/>
                     </a:stretch>
@@ -200,7 +194,7 @@
                   <pic:spPr>
                     <a:xfrm>
                       <a:off x="0" y="0"/>
-                      <a:ext cx="4799082" cy="5099024"/>
+                      <a:ext cx="5612130" cy="5253990"/>
                     </a:xfrm>
                     <a:prstGeom prst="rect">
                       <a:avLst/>
@@ -254,8 +248,6 @@
         </w:rPr>
         <w:t xml:space="preserve"> requisitos do sistema</w:t>
       </w:r>
-      <w:bookmarkStart w:id="2" w:name="_GoBack"/>
-      <w:bookmarkEnd w:id="2"/>
     </w:p>
     <w:p/>
     <w:p>
@@ -417,7 +409,7 @@
         <w:t xml:space="preserve"> – </w:t>
       </w:r>
       <w:r>
-        <w:t>Coleta interesse de usuários</w:t>
+        <w:t>Seleciona interesse</w:t>
       </w:r>
     </w:p>
     <w:p>
@@ -431,8 +423,16 @@
         <w:rPr>
           <w:lang w:val="pt-BR"/>
         </w:rPr>
-        <w:t>Anunciantes tem acesso os tipos de interesse do usuário para futuros anúncios</w:t>
-      </w:r>
+        <w:t xml:space="preserve">Anunciantes tem acesso </w:t>
+      </w:r>
+      <w:r>
+        <w:rPr>
+          <w:lang w:val="pt-BR"/>
+        </w:rPr>
+        <w:t>às estatísticas de visualização de acordo com a categoria</w:t>
+      </w:r>
+      <w:bookmarkStart w:id="2" w:name="_GoBack"/>
+      <w:bookmarkEnd w:id="2"/>
       <w:r>
         <w:rPr>
           <w:lang w:val="pt-BR"/>
@@ -592,11 +592,21 @@
           <w:r>
             <w:sym w:font="Symbol" w:char="F0D3"/>
           </w:r>
-          <w:fldSimple w:instr=" DOCPROPERTY &quot;Company&quot;  \* MERGEFORMAT ">
-            <w:r>
-              <w:t>GS-Eco's Company</w:t>
-            </w:r>
-          </w:fldSimple>
+          <w:r>
+            <w:fldChar w:fldCharType="begin"/>
+          </w:r>
+          <w:r>
+            <w:instrText xml:space="preserve"> DOCPROPERTY "Company"  \* MERGEFORMAT </w:instrText>
+          </w:r>
+          <w:r>
+            <w:fldChar w:fldCharType="separate"/>
+          </w:r>
+          <w:r>
+            <w:t>GS-Eco's Company</w:t>
+          </w:r>
+          <w:r>
+            <w:fldChar w:fldCharType="end"/>
+          </w:r>
           <w:r>
             <w:t xml:space="preserve">, </w:t>
           </w:r>
@@ -660,7 +670,7 @@
               <w:rStyle w:val="Nmerodepgina"/>
               <w:noProof/>
             </w:rPr>
-            <w:t>1</w:t>
+            <w:t>2</w:t>
           </w:r>
           <w:r>
             <w:rPr>

</xml_diff>